<commit_message>
Se crean los servicios, controladores y repositorio de aircraft
</commit_message>
<xml_diff>
--- a/reports/D03/Group/00 - Requirements - Group.docx
+++ b/reports/D03/Group/00 - Requirements - Group.docx
@@ -3906,7 +3906,13 @@
         <w:sdtEndPr/>
         <w:sdtContent>
           <w:r>
-            <w:t xml:space="preserve">    </w:t>
+            <w:t xml:space="preserve"> </w:t>
+          </w:r>
+          <w:r>
+            <w:t>X</w:t>
+          </w:r>
+          <w:r>
+            <w:t xml:space="preserve">  </w:t>
           </w:r>
         </w:sdtContent>
       </w:sdt>
@@ -11333,6 +11339,7 @@
     <w:rsid w:val="00364D10"/>
     <w:rsid w:val="003B5C99"/>
     <w:rsid w:val="003C317A"/>
+    <w:rsid w:val="003E4DE3"/>
     <w:rsid w:val="0040200D"/>
     <w:rsid w:val="004123E0"/>
     <w:rsid w:val="00413E3C"/>

</xml_diff>

<commit_message>
Se crean los servicios de aircraft
</commit_message>
<xml_diff>
--- a/reports/D03/Group/00 - Requirements - Group.docx
+++ b/reports/D03/Group/00 - Requirements - Group.docx
@@ -3735,7 +3735,13 @@
         <w:sdtEndPr/>
         <w:sdtContent>
           <w:r>
-            <w:t xml:space="preserve">    </w:t>
+            <w:t xml:space="preserve"> </w:t>
+          </w:r>
+          <w:r>
+            <w:t>X</w:t>
+          </w:r>
+          <w:r>
+            <w:t xml:space="preserve">  </w:t>
           </w:r>
         </w:sdtContent>
       </w:sdt>
@@ -11353,6 +11359,7 @@
     <w:rsid w:val="005640FA"/>
     <w:rsid w:val="0058619E"/>
     <w:rsid w:val="005B3798"/>
+    <w:rsid w:val="005B6950"/>
     <w:rsid w:val="005F0460"/>
     <w:rsid w:val="005F5BCD"/>
     <w:rsid w:val="006206EC"/>

</xml_diff>

<commit_message>
Added checkbox in review view
</commit_message>
<xml_diff>
--- a/reports/D03/Group/00 - Requirements - Group.docx
+++ b/reports/D03/Group/00 - Requirements - Group.docx
@@ -3563,7 +3563,13 @@
         <w:sdtEndPr/>
         <w:sdtContent>
           <w:r>
-            <w:t xml:space="preserve">    </w:t>
+            <w:t xml:space="preserve"> </w:t>
+          </w:r>
+          <w:r>
+            <w:t>X</w:t>
+          </w:r>
+          <w:r>
+            <w:t xml:space="preserve">  </w:t>
           </w:r>
         </w:sdtContent>
       </w:sdt>
@@ -3649,7 +3655,13 @@
         <w:sdtEndPr/>
         <w:sdtContent>
           <w:r>
-            <w:t xml:space="preserve">    </w:t>
+            <w:t xml:space="preserve"> </w:t>
+          </w:r>
+          <w:r>
+            <w:t>X</w:t>
+          </w:r>
+          <w:r>
+            <w:t xml:space="preserve">  </w:t>
           </w:r>
         </w:sdtContent>
       </w:sdt>
@@ -5200,7 +5212,13 @@
         <w:sdtEndPr/>
         <w:sdtContent>
           <w:r>
-            <w:t xml:space="preserve">    </w:t>
+            <w:t xml:space="preserve"> </w:t>
+          </w:r>
+          <w:r>
+            <w:t>X</w:t>
+          </w:r>
+          <w:r>
+            <w:t xml:space="preserve">  </w:t>
           </w:r>
         </w:sdtContent>
       </w:sdt>
@@ -11388,6 +11406,7 @@
     <w:rsid w:val="00A222AC"/>
     <w:rsid w:val="00A626FB"/>
     <w:rsid w:val="00A73E76"/>
+    <w:rsid w:val="00AB1B7B"/>
     <w:rsid w:val="00AC1FAB"/>
     <w:rsid w:val="00B55352"/>
     <w:rsid w:val="00BB0EAB"/>

</xml_diff>

<commit_message>
Se añaden airports al menu de any
</commit_message>
<xml_diff>
--- a/reports/D03/Group/00 - Requirements - Group.docx
+++ b/reports/D03/Group/00 - Requirements - Group.docx
@@ -5447,7 +5447,13 @@
         <w:sdtEndPr/>
         <w:sdtContent>
           <w:r>
-            <w:t xml:space="preserve">    </w:t>
+            <w:t xml:space="preserve"> </w:t>
+          </w:r>
+          <w:r>
+            <w:t xml:space="preserve">X </w:t>
+          </w:r>
+          <w:r>
+            <w:t xml:space="preserve"> </w:t>
           </w:r>
         </w:sdtContent>
       </w:sdt>
@@ -11373,6 +11379,7 @@
     <w:rsid w:val="004B6C76"/>
     <w:rsid w:val="004C0766"/>
     <w:rsid w:val="004E7F77"/>
+    <w:rsid w:val="00543AD5"/>
     <w:rsid w:val="00562343"/>
     <w:rsid w:val="005640FA"/>
     <w:rsid w:val="0058619E"/>

</xml_diff>

<commit_message>
Se crean las vistas de crear y actualizar el flightcrewmember
</commit_message>
<xml_diff>
--- a/reports/D03/Group/00 - Requirements - Group.docx
+++ b/reports/D03/Group/00 - Requirements - Group.docx
@@ -6822,7 +6822,13 @@
         <w:sdtEndPr/>
         <w:sdtContent>
           <w:r>
-            <w:t xml:space="preserve">    </w:t>
+            <w:t xml:space="preserve"> </w:t>
+          </w:r>
+          <w:r>
+            <w:t>X</w:t>
+          </w:r>
+          <w:r>
+            <w:t xml:space="preserve">  </w:t>
           </w:r>
         </w:sdtContent>
       </w:sdt>
@@ -11423,6 +11429,7 @@
     <w:rsid w:val="00CC69E2"/>
     <w:rsid w:val="00CE5869"/>
     <w:rsid w:val="00D10129"/>
+    <w:rsid w:val="00D4100D"/>
     <w:rsid w:val="00D72CB9"/>
     <w:rsid w:val="00D86553"/>
     <w:rsid w:val="00D9098F"/>

</xml_diff>

<commit_message>
no se que esta pasando (ayuda)
</commit_message>
<xml_diff>
--- a/reports/D03/Group/00 - Requirements - Group.docx
+++ b/reports/D03/Group/00 - Requirements - Group.docx
@@ -5447,7 +5447,13 @@
         <w:sdtEndPr/>
         <w:sdtContent>
           <w:r>
-            <w:t xml:space="preserve">    </w:t>
+            <w:t xml:space="preserve"> </w:t>
+          </w:r>
+          <w:r>
+            <w:t xml:space="preserve">X </w:t>
+          </w:r>
+          <w:r>
+            <w:t xml:space="preserve"> </w:t>
           </w:r>
         </w:sdtContent>
       </w:sdt>
@@ -6816,7 +6822,13 @@
         <w:sdtEndPr/>
         <w:sdtContent>
           <w:r>
-            <w:t xml:space="preserve">    </w:t>
+            <w:t xml:space="preserve"> </w:t>
+          </w:r>
+          <w:r>
+            <w:t>X</w:t>
+          </w:r>
+          <w:r>
+            <w:t xml:space="preserve">  </w:t>
           </w:r>
         </w:sdtContent>
       </w:sdt>
@@ -11373,6 +11385,7 @@
     <w:rsid w:val="004B6C76"/>
     <w:rsid w:val="004C0766"/>
     <w:rsid w:val="004E7F77"/>
+    <w:rsid w:val="00543AD5"/>
     <w:rsid w:val="00562343"/>
     <w:rsid w:val="005640FA"/>
     <w:rsid w:val="0058619E"/>
@@ -11416,6 +11429,7 @@
     <w:rsid w:val="00CC69E2"/>
     <w:rsid w:val="00CE5869"/>
     <w:rsid w:val="00D10129"/>
+    <w:rsid w:val="00D4100D"/>
     <w:rsid w:val="00D72CB9"/>
     <w:rsid w:val="00D86553"/>
     <w:rsid w:val="00D9098F"/>

</xml_diff>

<commit_message>
cambio de fecha de recordMoment!
</commit_message>
<xml_diff>
--- a/reports/D03/Group/00 - Requirements - Group.docx
+++ b/reports/D03/Group/00 - Requirements - Group.docx
@@ -1,6 +1,6 @@
 
 <file path=word/document.xml><?xml version="1.0" encoding="utf-8"?>
-<w:document xmlns:wpc="http://schemas.microsoft.com/office/word/2010/wordprocessingCanvas" xmlns:cx="http://schemas.microsoft.com/office/drawing/2014/chartex" xmlns:cx1="http://schemas.microsoft.com/office/drawing/2015/9/8/chartex" xmlns:cx2="http://schemas.microsoft.com/office/drawing/2015/10/21/chartex" xmlns:cx3="http://schemas.microsoft.com/office/drawing/2016/5/9/chartex" xmlns:cx4="http://schemas.microsoft.com/office/drawing/2016/5/10/chartex" xmlns:cx5="http://schemas.microsoft.com/office/drawing/2016/5/11/chartex" xmlns:cx6="http://schemas.microsoft.com/office/drawing/2016/5/12/chartex" xmlns:cx7="http://schemas.microsoft.com/office/drawing/2016/5/13/chartex" xmlns:cx8="http://schemas.microsoft.com/office/drawing/2016/5/14/chartex" xmlns:mc="http://schemas.openxmlformats.org/markup-compatibility/2006" xmlns:aink="http://schemas.microsoft.com/office/drawing/2016/ink" xmlns:am3d="http://schemas.microsoft.com/office/drawing/2017/model3d" xmlns:o="urn:schemas-microsoft-com:office:office" xmlns:oel="http://schemas.microsoft.com/office/2019/extlst" xmlns:r="http://schemas.openxmlformats.org/officeDocument/2006/relationships" xmlns:m="http://schemas.openxmlformats.org/officeDocument/2006/math" xmlns:v="urn:schemas-microsoft-com:vml" xmlns:wp14="http://schemas.microsoft.com/office/word/2010/wordprocessingDrawing" xmlns:wp="http://schemas.openxmlformats.org/drawingml/2006/wordprocessingDrawing" xmlns:w10="urn:schemas-microsoft-com:office:word" xmlns:w="http://schemas.openxmlformats.org/wordprocessingml/2006/main" xmlns:w14="http://schemas.microsoft.com/office/word/2010/wordml" xmlns:w15="http://schemas.microsoft.com/office/word/2012/wordml" xmlns:w16cex="http://schemas.microsoft.com/office/word/2018/wordml/cex" xmlns:w16cid="http://schemas.microsoft.com/office/word/2016/wordml/cid" xmlns:w16="http://schemas.microsoft.com/office/word/2018/wordml" xmlns:w16sdtdh="http://schemas.microsoft.com/office/word/2020/wordml/sdtdatahash" xmlns:w16se="http://schemas.microsoft.com/office/word/2015/wordml/symex" xmlns:wpg="http://schemas.microsoft.com/office/word/2010/wordprocessingGroup" xmlns:wpi="http://schemas.microsoft.com/office/word/2010/wordprocessingInk" xmlns:wne="http://schemas.microsoft.com/office/word/2006/wordml" xmlns:wps="http://schemas.microsoft.com/office/word/2010/wordprocessingShape" mc:Ignorable="w14 w15 w16se w16cid w16 w16cex w16sdtdh wp14">
+<w:document xmlns:wpc="http://schemas.microsoft.com/office/word/2010/wordprocessingCanvas" xmlns:cx="http://schemas.microsoft.com/office/drawing/2014/chartex" xmlns:cx1="http://schemas.microsoft.com/office/drawing/2015/9/8/chartex" xmlns:cx2="http://schemas.microsoft.com/office/drawing/2015/10/21/chartex" xmlns:cx3="http://schemas.microsoft.com/office/drawing/2016/5/9/chartex" xmlns:cx4="http://schemas.microsoft.com/office/drawing/2016/5/10/chartex" xmlns:cx5="http://schemas.microsoft.com/office/drawing/2016/5/11/chartex" xmlns:cx6="http://schemas.microsoft.com/office/drawing/2016/5/12/chartex" xmlns:cx7="http://schemas.microsoft.com/office/drawing/2016/5/13/chartex" xmlns:cx8="http://schemas.microsoft.com/office/drawing/2016/5/14/chartex" xmlns:mc="http://schemas.openxmlformats.org/markup-compatibility/2006" xmlns:aink="http://schemas.microsoft.com/office/drawing/2016/ink" xmlns:am3d="http://schemas.microsoft.com/office/drawing/2017/model3d" xmlns:o="urn:schemas-microsoft-com:office:office" xmlns:oel="http://schemas.microsoft.com/office/2019/extlst" xmlns:r="http://schemas.openxmlformats.org/officeDocument/2006/relationships" xmlns:m="http://schemas.openxmlformats.org/officeDocument/2006/math" xmlns:v="urn:schemas-microsoft-com:vml" xmlns:wp14="http://schemas.microsoft.com/office/word/2010/wordprocessingDrawing" xmlns:wp="http://schemas.openxmlformats.org/drawingml/2006/wordprocessingDrawing" xmlns:w10="urn:schemas-microsoft-com:office:word" xmlns:w="http://schemas.openxmlformats.org/wordprocessingml/2006/main" xmlns:w14="http://schemas.microsoft.com/office/word/2010/wordml" xmlns:w15="http://schemas.microsoft.com/office/word/2012/wordml" xmlns:w16cex="http://schemas.microsoft.com/office/word/2018/wordml/cex" xmlns:w16cid="http://schemas.microsoft.com/office/word/2016/wordml/cid" xmlns:w16="http://schemas.microsoft.com/office/word/2018/wordml" xmlns:w16du="http://schemas.microsoft.com/office/word/2023/wordml/word16du" xmlns:w16sdtdh="http://schemas.microsoft.com/office/word/2020/wordml/sdtdatahash" xmlns:w16sdtfl="http://schemas.microsoft.com/office/word/2024/wordml/sdtformatlock" xmlns:w16se="http://schemas.microsoft.com/office/word/2015/wordml/symex" xmlns:wpg="http://schemas.microsoft.com/office/word/2010/wordprocessingGroup" xmlns:wpi="http://schemas.microsoft.com/office/word/2010/wordprocessingInk" xmlns:wne="http://schemas.microsoft.com/office/word/2006/wordml" xmlns:wps="http://schemas.microsoft.com/office/word/2010/wordprocessingShape" mc:Ignorable="w14 w15 w16se w16cid w16 w16cex w16sdtdh w16sdtfl w16du wp14">
   <w:body>
     <w:p>
       <w:pPr>
@@ -137,7 +137,6 @@
                 <w15:appearance w15:val="hidden"/>
                 <w:text/>
               </w:sdtPr>
-              <w:sdtEndPr/>
               <w:sdtContent>
                 <w:r>
                   <w:rPr>
@@ -216,7 +215,6 @@
                 <w15:appearance w15:val="hidden"/>
                 <w:text/>
               </w:sdtPr>
-              <w:sdtEndPr/>
               <w:sdtContent>
                 <w:r>
                   <w:rPr>
@@ -304,7 +302,6 @@
                 <w15:appearance w15:val="hidden"/>
                 <w:text/>
               </w:sdtPr>
-              <w:sdtEndPr/>
               <w:sdtContent>
                 <w:r>
                   <w:rPr>
@@ -365,7 +362,6 @@
                 <w15:appearance w15:val="hidden"/>
                 <w:text/>
               </w:sdtPr>
-              <w:sdtEndPr/>
               <w:sdtContent>
                 <w:r>
                   <w:rPr>
@@ -431,7 +427,6 @@
                 <w15:appearance w15:val="hidden"/>
                 <w:text/>
               </w:sdtPr>
-              <w:sdtEndPr/>
               <w:sdtContent>
                 <w:r>
                   <w:rPr>
@@ -500,7 +495,6 @@
                 <w15:appearance w15:val="hidden"/>
                 <w:text/>
               </w:sdtPr>
-              <w:sdtEndPr/>
               <w:sdtContent>
                 <w:r>
                   <w:rPr>
@@ -591,7 +585,6 @@
                 <w15:appearance w15:val="hidden"/>
                 <w:text/>
               </w:sdtPr>
-              <w:sdtEndPr/>
               <w:sdtContent>
                 <w:r>
                   <w:rPr>
@@ -646,7 +639,6 @@
                 <w15:appearance w15:val="hidden"/>
                 <w:text/>
               </w:sdtPr>
-              <w:sdtEndPr/>
               <w:sdtContent>
                 <w:r>
                   <w:rPr>
@@ -712,7 +704,6 @@
                 <w15:appearance w15:val="hidden"/>
                 <w:text/>
               </w:sdtPr>
-              <w:sdtEndPr/>
               <w:sdtContent>
                 <w:r>
                   <w:rPr>
@@ -781,7 +772,6 @@
                 <w15:appearance w15:val="hidden"/>
                 <w:text/>
               </w:sdtPr>
-              <w:sdtEndPr/>
               <w:sdtContent>
                 <w:r>
                   <w:rPr>
@@ -871,7 +861,6 @@
                 <w15:appearance w15:val="hidden"/>
                 <w:text/>
               </w:sdtPr>
-              <w:sdtEndPr/>
               <w:sdtContent>
                 <w:r>
                   <w:rPr>
@@ -932,7 +921,6 @@
                 <w15:appearance w15:val="hidden"/>
                 <w:text/>
               </w:sdtPr>
-              <w:sdtEndPr/>
               <w:sdtContent>
                 <w:r>
                   <w:rPr>
@@ -999,7 +987,6 @@
                 <w15:appearance w15:val="hidden"/>
                 <w:text/>
               </w:sdtPr>
-              <w:sdtEndPr/>
               <w:sdtContent>
                 <w:r>
                   <w:rPr>
@@ -1066,7 +1053,6 @@
                 </w:placeholder>
                 <w:text/>
               </w:sdtPr>
-              <w:sdtEndPr/>
               <w:sdtContent>
                 <w:r>
                   <w:rPr>
@@ -1148,7 +1134,6 @@
                 <w15:appearance w15:val="hidden"/>
                 <w:text/>
               </w:sdtPr>
-              <w:sdtEndPr/>
               <w:sdtContent>
                 <w:r>
                   <w:rPr>
@@ -1209,7 +1194,6 @@
                 <w15:appearance w15:val="hidden"/>
                 <w:text/>
               </w:sdtPr>
-              <w:sdtEndPr/>
               <w:sdtContent>
                 <w:r>
                   <w:rPr>
@@ -1275,7 +1259,6 @@
                 <w15:appearance w15:val="hidden"/>
                 <w:text/>
               </w:sdtPr>
-              <w:sdtEndPr/>
               <w:sdtContent>
                 <w:r>
                   <w:rPr>
@@ -1344,7 +1327,6 @@
                 <w15:appearance w15:val="hidden"/>
                 <w:text/>
               </w:sdtPr>
-              <w:sdtEndPr/>
               <w:sdtContent>
                 <w:r>
                   <w:rPr>
@@ -1431,7 +1413,6 @@
                 <w15:appearance w15:val="hidden"/>
                 <w:text/>
               </w:sdtPr>
-              <w:sdtEndPr/>
               <w:sdtContent>
                 <w:r>
                   <w:rPr>
@@ -1492,7 +1473,6 @@
                 <w15:appearance w15:val="hidden"/>
                 <w:text/>
               </w:sdtPr>
-              <w:sdtEndPr/>
               <w:sdtContent>
                 <w:r>
                   <w:rPr>
@@ -1558,7 +1538,6 @@
                 <w15:appearance w15:val="hidden"/>
                 <w:text/>
               </w:sdtPr>
-              <w:sdtEndPr/>
               <w:sdtContent>
                 <w:r>
                   <w:rPr>
@@ -1626,7 +1605,6 @@
                 </w:placeholder>
                 <w:text/>
               </w:sdtPr>
-              <w:sdtEndPr/>
               <w:sdtContent>
                 <w:r>
                   <w:rPr>
@@ -1727,7 +1705,6 @@
                 <w15:appearance w15:val="hidden"/>
                 <w:text/>
               </w:sdtPr>
-              <w:sdtEndPr/>
               <w:sdtContent>
                 <w:r>
                   <w:rPr>
@@ -1965,16 +1942,12 @@
           <w15:appearance w15:val="hidden"/>
           <w:text/>
         </w:sdtPr>
-        <w:sdtEndPr/>
         <w:sdtContent>
           <w:r>
+            <w:t>X</w:t>
+          </w:r>
+          <w:r>
             <w:t xml:space="preserve"> </w:t>
-          </w:r>
-          <w:r>
-            <w:t>X</w:t>
-          </w:r>
-          <w:r>
-            <w:t xml:space="preserve">  </w:t>
           </w:r>
         </w:sdtContent>
       </w:sdt>
@@ -2008,16 +1981,12 @@
           <w15:appearance w15:val="hidden"/>
           <w:text/>
         </w:sdtPr>
-        <w:sdtEndPr/>
         <w:sdtContent>
           <w:r>
+            <w:t>X</w:t>
+          </w:r>
+          <w:r>
             <w:t xml:space="preserve"> </w:t>
-          </w:r>
-          <w:r>
-            <w:t>X</w:t>
-          </w:r>
-          <w:r>
-            <w:t xml:space="preserve">  </w:t>
           </w:r>
         </w:sdtContent>
       </w:sdt>
@@ -2085,16 +2054,12 @@
           <w15:appearance w15:val="hidden"/>
           <w:text/>
         </w:sdtPr>
-        <w:sdtEndPr/>
         <w:sdtContent>
           <w:r>
+            <w:t>X</w:t>
+          </w:r>
+          <w:r>
             <w:t xml:space="preserve"> </w:t>
-          </w:r>
-          <w:r>
-            <w:t>X</w:t>
-          </w:r>
-          <w:r>
-            <w:t xml:space="preserve">  </w:t>
           </w:r>
         </w:sdtContent>
       </w:sdt>
@@ -2328,16 +2293,12 @@
           <w15:appearance w15:val="hidden"/>
           <w:text/>
         </w:sdtPr>
-        <w:sdtEndPr/>
         <w:sdtContent>
           <w:r>
+            <w:t>X</w:t>
+          </w:r>
+          <w:r>
             <w:t xml:space="preserve"> </w:t>
-          </w:r>
-          <w:r>
-            <w:t>X</w:t>
-          </w:r>
-          <w:r>
-            <w:t xml:space="preserve">  </w:t>
           </w:r>
         </w:sdtContent>
       </w:sdt>
@@ -2507,16 +2468,12 @@
           <w15:appearance w15:val="hidden"/>
           <w:text/>
         </w:sdtPr>
-        <w:sdtEndPr/>
         <w:sdtContent>
           <w:r>
+            <w:t>X</w:t>
+          </w:r>
+          <w:r>
             <w:t xml:space="preserve"> </w:t>
-          </w:r>
-          <w:r>
-            <w:t>X</w:t>
-          </w:r>
-          <w:r>
-            <w:t xml:space="preserve">  </w:t>
           </w:r>
         </w:sdtContent>
       </w:sdt>
@@ -2729,25 +2686,18 @@
           <w15:appearance w15:val="hidden"/>
           <w:text/>
         </w:sdtPr>
-        <w:sdtEndPr/>
         <w:sdtContent>
+          <w:r>
+            <w:rPr>
+              <w:u w:val="single"/>
+            </w:rPr>
+            <w:t>X</w:t>
+          </w:r>
           <w:r>
             <w:rPr>
               <w:u w:val="single"/>
             </w:rPr>
             <w:t xml:space="preserve"> </w:t>
-          </w:r>
-          <w:r>
-            <w:rPr>
-              <w:u w:val="single"/>
-            </w:rPr>
-            <w:t>X</w:t>
-          </w:r>
-          <w:r>
-            <w:rPr>
-              <w:u w:val="single"/>
-            </w:rPr>
-            <w:t xml:space="preserve">  </w:t>
           </w:r>
         </w:sdtContent>
       </w:sdt>
@@ -2935,7 +2885,6 @@
           <w15:appearance w15:val="hidden"/>
           <w:text/>
         </w:sdtPr>
-        <w:sdtEndPr/>
         <w:sdtContent>
           <w:r>
             <w:t xml:space="preserve"> </w:t>
@@ -3179,7 +3128,6 @@
           <w15:appearance w15:val="hidden"/>
           <w:text/>
         </w:sdtPr>
-        <w:sdtEndPr/>
         <w:sdtContent>
           <w:r>
             <w:t xml:space="preserve"> </w:t>
@@ -3314,7 +3262,6 @@
           <w15:appearance w15:val="hidden"/>
           <w:text/>
         </w:sdtPr>
-        <w:sdtEndPr/>
         <w:sdtContent>
           <w:r>
             <w:t xml:space="preserve"> </w:t>
@@ -3393,7 +3340,6 @@
           <w15:appearance w15:val="hidden"/>
           <w:text/>
         </w:sdtPr>
-        <w:sdtEndPr/>
         <w:sdtContent>
           <w:r>
             <w:t xml:space="preserve"> </w:t>
@@ -3560,7 +3506,6 @@
           <w15:appearance w15:val="hidden"/>
           <w:text/>
         </w:sdtPr>
-        <w:sdtEndPr/>
         <w:sdtContent>
           <w:r>
             <w:t xml:space="preserve"> </w:t>
@@ -3652,7 +3597,6 @@
           <w15:appearance w15:val="hidden"/>
           <w:text/>
         </w:sdtPr>
-        <w:sdtEndPr/>
         <w:sdtContent>
           <w:r>
             <w:t xml:space="preserve"> </w:t>
@@ -3744,7 +3688,6 @@
           <w15:appearance w15:val="hidden"/>
           <w:text/>
         </w:sdtPr>
-        <w:sdtEndPr/>
         <w:sdtContent>
           <w:r>
             <w:t xml:space="preserve"> </w:t>
@@ -3825,7 +3768,6 @@
           <w15:appearance w15:val="hidden"/>
           <w:text/>
         </w:sdtPr>
-        <w:sdtEndPr/>
         <w:sdtContent>
           <w:r>
             <w:t xml:space="preserve">    </w:t>
@@ -3921,7 +3863,6 @@
           <w15:appearance w15:val="hidden"/>
           <w:text/>
         </w:sdtPr>
-        <w:sdtEndPr/>
         <w:sdtContent>
           <w:r>
             <w:t xml:space="preserve"> </w:t>
@@ -4012,7 +3953,6 @@
           <w15:appearance w15:val="hidden"/>
           <w:text/>
         </w:sdtPr>
-        <w:sdtEndPr/>
         <w:sdtContent>
           <w:r>
             <w:t xml:space="preserve">    </w:t>
@@ -4108,7 +4048,6 @@
           <w15:appearance w15:val="hidden"/>
           <w:text/>
         </w:sdtPr>
-        <w:sdtEndPr/>
         <w:sdtContent>
           <w:r>
             <w:t xml:space="preserve">    </w:t>
@@ -4160,7 +4099,6 @@
           <w15:appearance w15:val="hidden"/>
           <w:text/>
         </w:sdtPr>
-        <w:sdtEndPr/>
         <w:sdtContent>
           <w:r>
             <w:t xml:space="preserve">    </w:t>
@@ -4195,7 +4133,6 @@
           <w15:appearance w15:val="hidden"/>
           <w:text/>
         </w:sdtPr>
-        <w:sdtEndPr/>
         <w:sdtContent>
           <w:r>
             <w:t xml:space="preserve">    </w:t>
@@ -4368,7 +4305,6 @@
           <w15:appearance w15:val="hidden"/>
           <w:text/>
         </w:sdtPr>
-        <w:sdtEndPr/>
         <w:sdtContent>
           <w:r>
             <w:t xml:space="preserve"> </w:t>
@@ -4448,7 +4384,6 @@
           <w15:appearance w15:val="hidden"/>
           <w:text/>
         </w:sdtPr>
-        <w:sdtEndPr/>
         <w:sdtContent>
           <w:r>
             <w:t xml:space="preserve"> </w:t>
@@ -4489,7 +4424,6 @@
           <w15:appearance w15:val="hidden"/>
           <w:text/>
         </w:sdtPr>
-        <w:sdtEndPr/>
         <w:sdtContent>
           <w:r>
             <w:t xml:space="preserve"> </w:t>
@@ -4545,7 +4479,6 @@
           <w15:appearance w15:val="hidden"/>
           <w:text/>
         </w:sdtPr>
-        <w:sdtEndPr/>
         <w:sdtContent>
           <w:r>
             <w:t xml:space="preserve"> </w:t>
@@ -4666,7 +4599,6 @@
           <w15:appearance w15:val="hidden"/>
           <w:text/>
         </w:sdtPr>
-        <w:sdtEndPr/>
         <w:sdtContent>
           <w:r>
             <w:t>X</w:t>
@@ -4809,7 +4741,6 @@
           <w15:appearance w15:val="hidden"/>
           <w:text/>
         </w:sdtPr>
-        <w:sdtEndPr/>
         <w:sdtContent>
           <w:r>
             <w:rPr>
@@ -4948,7 +4879,6 @@
           <w15:appearance w15:val="hidden"/>
           <w:text/>
         </w:sdtPr>
-        <w:sdtEndPr/>
         <w:sdtContent>
           <w:r>
             <w:t xml:space="preserve"> </w:t>
@@ -5109,7 +5039,6 @@
           <w15:appearance w15:val="hidden"/>
           <w:text/>
         </w:sdtPr>
-        <w:sdtEndPr/>
         <w:sdtContent>
           <w:r>
             <w:t xml:space="preserve">    </w:t>
@@ -5209,7 +5138,6 @@
           <w15:appearance w15:val="hidden"/>
           <w:text/>
         </w:sdtPr>
-        <w:sdtEndPr/>
         <w:sdtContent>
           <w:r>
             <w:t xml:space="preserve"> </w:t>
@@ -5292,7 +5220,6 @@
           <w15:appearance w15:val="hidden"/>
           <w:text/>
         </w:sdtPr>
-        <w:sdtEndPr/>
         <w:sdtContent>
           <w:r>
             <w:t xml:space="preserve">    </w:t>
@@ -5372,10 +5299,15 @@
           <w15:appearance w15:val="hidden"/>
           <w:text/>
         </w:sdtPr>
-        <w:sdtEndPr/>
         <w:sdtContent>
           <w:r>
-            <w:t xml:space="preserve">    </w:t>
+            <w:t xml:space="preserve"> </w:t>
+          </w:r>
+          <w:r>
+            <w:t>X</w:t>
+          </w:r>
+          <w:r>
+            <w:t xml:space="preserve"> </w:t>
           </w:r>
         </w:sdtContent>
       </w:sdt>
@@ -5444,7 +5376,6 @@
           <w15:appearance w15:val="hidden"/>
           <w:text/>
         </w:sdtPr>
-        <w:sdtEndPr/>
         <w:sdtContent>
           <w:r>
             <w:t xml:space="preserve"> </w:t>
@@ -5535,7 +5466,6 @@
           <w15:appearance w15:val="hidden"/>
           <w:text/>
         </w:sdtPr>
-        <w:sdtEndPr/>
         <w:sdtContent>
           <w:r>
             <w:t xml:space="preserve">    </w:t>
@@ -5630,7 +5560,6 @@
           <w15:appearance w15:val="hidden"/>
           <w:text/>
         </w:sdtPr>
-        <w:sdtEndPr/>
         <w:sdtContent>
           <w:r>
             <w:t xml:space="preserve">    </w:t>
@@ -5787,7 +5716,6 @@
           <w15:appearance w15:val="hidden"/>
           <w:text/>
         </w:sdtPr>
-        <w:sdtEndPr/>
         <w:sdtContent>
           <w:r>
             <w:t xml:space="preserve">    </w:t>
@@ -5836,7 +5764,6 @@
           <w15:appearance w15:val="hidden"/>
           <w:text/>
         </w:sdtPr>
-        <w:sdtEndPr/>
         <w:sdtContent>
           <w:r>
             <w:t xml:space="preserve">    </w:t>
@@ -6026,7 +5953,6 @@
           <w15:appearance w15:val="hidden"/>
           <w:text/>
         </w:sdtPr>
-        <w:sdtEndPr/>
         <w:sdtContent>
           <w:r>
             <w:t xml:space="preserve"> </w:t>
@@ -6067,7 +5993,6 @@
           <w15:appearance w15:val="hidden"/>
           <w:text/>
         </w:sdtPr>
-        <w:sdtEndPr/>
         <w:sdtContent>
           <w:r>
             <w:t xml:space="preserve"> </w:t>
@@ -6310,7 +6235,6 @@
           <w15:appearance w15:val="hidden"/>
           <w:text/>
         </w:sdtPr>
-        <w:sdtEndPr/>
         <w:sdtContent>
           <w:r>
             <w:t xml:space="preserve"> </w:t>
@@ -6406,7 +6330,6 @@
           <w15:appearance w15:val="hidden"/>
           <w:text/>
         </w:sdtPr>
-        <w:sdtEndPr/>
         <w:sdtContent>
           <w:r>
             <w:t xml:space="preserve"> </w:t>
@@ -6489,7 +6412,6 @@
           <w15:appearance w15:val="hidden"/>
           <w:text/>
         </w:sdtPr>
-        <w:sdtEndPr/>
         <w:sdtContent>
           <w:r>
             <w:t xml:space="preserve"> </w:t>
@@ -6530,7 +6452,6 @@
           <w15:appearance w15:val="hidden"/>
           <w:text/>
         </w:sdtPr>
-        <w:sdtEndPr/>
         <w:sdtContent>
           <w:r>
             <w:t xml:space="preserve"> </w:t>
@@ -6740,7 +6661,6 @@
           <w15:appearance w15:val="hidden"/>
           <w:text/>
         </w:sdtPr>
-        <w:sdtEndPr/>
         <w:sdtContent>
           <w:r>
             <w:t xml:space="preserve">    </w:t>
@@ -6819,7 +6739,6 @@
           <w15:appearance w15:val="hidden"/>
           <w:text/>
         </w:sdtPr>
-        <w:sdtEndPr/>
         <w:sdtContent>
           <w:r>
             <w:t xml:space="preserve"> </w:t>
@@ -7283,7 +7202,6 @@
           <w15:appearance w15:val="hidden"/>
           <w:text/>
         </w:sdtPr>
-        <w:sdtEndPr/>
         <w:sdtContent>
           <w:r>
             <w:t xml:space="preserve">    </w:t>
@@ -7358,7 +7276,6 @@
           <w15:appearance w15:val="hidden"/>
           <w:text/>
         </w:sdtPr>
-        <w:sdtEndPr/>
         <w:sdtContent>
           <w:r>
             <w:t xml:space="preserve">    </w:t>
@@ -7393,7 +7310,6 @@
           <w15:appearance w15:val="hidden"/>
           <w:text/>
         </w:sdtPr>
-        <w:sdtEndPr/>
         <w:sdtContent>
           <w:r>
             <w:t xml:space="preserve">    </w:t>
@@ -7568,7 +7484,6 @@
           <w15:appearance w15:val="hidden"/>
           <w:text/>
         </w:sdtPr>
-        <w:sdtEndPr/>
         <w:sdtContent>
           <w:r>
             <w:t xml:space="preserve">    </w:t>
@@ -7617,7 +7532,6 @@
           <w15:appearance w15:val="hidden"/>
           <w:text/>
         </w:sdtPr>
-        <w:sdtEndPr/>
         <w:sdtContent>
           <w:r>
             <w:t xml:space="preserve">    </w:t>
@@ -7652,7 +7566,6 @@
           <w15:appearance w15:val="hidden"/>
           <w:text/>
         </w:sdtPr>
-        <w:sdtEndPr/>
         <w:sdtContent>
           <w:r>
             <w:t xml:space="preserve">    </w:t>
@@ -7691,7 +7604,7 @@
 </file>
 
 <file path=word/numbering.xml><?xml version="1.0" encoding="utf-8"?>
-<w:numbering xmlns:wpc="http://schemas.microsoft.com/office/word/2010/wordprocessingCanvas" xmlns:cx="http://schemas.microsoft.com/office/drawing/2014/chartex" xmlns:cx1="http://schemas.microsoft.com/office/drawing/2015/9/8/chartex" xmlns:cx2="http://schemas.microsoft.com/office/drawing/2015/10/21/chartex" xmlns:cx3="http://schemas.microsoft.com/office/drawing/2016/5/9/chartex" xmlns:cx4="http://schemas.microsoft.com/office/drawing/2016/5/10/chartex" xmlns:cx5="http://schemas.microsoft.com/office/drawing/2016/5/11/chartex" xmlns:cx6="http://schemas.microsoft.com/office/drawing/2016/5/12/chartex" xmlns:cx7="http://schemas.microsoft.com/office/drawing/2016/5/13/chartex" xmlns:cx8="http://schemas.microsoft.com/office/drawing/2016/5/14/chartex" xmlns:mc="http://schemas.openxmlformats.org/markup-compatibility/2006" xmlns:aink="http://schemas.microsoft.com/office/drawing/2016/ink" xmlns:am3d="http://schemas.microsoft.com/office/drawing/2017/model3d" xmlns:o="urn:schemas-microsoft-com:office:office" xmlns:oel="http://schemas.microsoft.com/office/2019/extlst" xmlns:r="http://schemas.openxmlformats.org/officeDocument/2006/relationships" xmlns:m="http://schemas.openxmlformats.org/officeDocument/2006/math" xmlns:v="urn:schemas-microsoft-com:vml" xmlns:wp14="http://schemas.microsoft.com/office/word/2010/wordprocessingDrawing" xmlns:wp="http://schemas.openxmlformats.org/drawingml/2006/wordprocessingDrawing" xmlns:w10="urn:schemas-microsoft-com:office:word" xmlns:w="http://schemas.openxmlformats.org/wordprocessingml/2006/main" xmlns:w14="http://schemas.microsoft.com/office/word/2010/wordml" xmlns:w15="http://schemas.microsoft.com/office/word/2012/wordml" xmlns:w16cex="http://schemas.microsoft.com/office/word/2018/wordml/cex" xmlns:w16cid="http://schemas.microsoft.com/office/word/2016/wordml/cid" xmlns:w16="http://schemas.microsoft.com/office/word/2018/wordml" xmlns:w16sdtdh="http://schemas.microsoft.com/office/word/2020/wordml/sdtdatahash" xmlns:w16se="http://schemas.microsoft.com/office/word/2015/wordml/symex" xmlns:wpg="http://schemas.microsoft.com/office/word/2010/wordprocessingGroup" xmlns:wpi="http://schemas.microsoft.com/office/word/2010/wordprocessingInk" xmlns:wne="http://schemas.microsoft.com/office/word/2006/wordml" xmlns:wps="http://schemas.microsoft.com/office/word/2010/wordprocessingShape" mc:Ignorable="w14 w15 w16se w16cid w16 w16cex w16sdtdh wp14">
+<w:numbering xmlns:wpc="http://schemas.microsoft.com/office/word/2010/wordprocessingCanvas" xmlns:cx="http://schemas.microsoft.com/office/drawing/2014/chartex" xmlns:cx1="http://schemas.microsoft.com/office/drawing/2015/9/8/chartex" xmlns:cx2="http://schemas.microsoft.com/office/drawing/2015/10/21/chartex" xmlns:cx3="http://schemas.microsoft.com/office/drawing/2016/5/9/chartex" xmlns:cx4="http://schemas.microsoft.com/office/drawing/2016/5/10/chartex" xmlns:cx5="http://schemas.microsoft.com/office/drawing/2016/5/11/chartex" xmlns:cx6="http://schemas.microsoft.com/office/drawing/2016/5/12/chartex" xmlns:cx7="http://schemas.microsoft.com/office/drawing/2016/5/13/chartex" xmlns:cx8="http://schemas.microsoft.com/office/drawing/2016/5/14/chartex" xmlns:mc="http://schemas.openxmlformats.org/markup-compatibility/2006" xmlns:aink="http://schemas.microsoft.com/office/drawing/2016/ink" xmlns:am3d="http://schemas.microsoft.com/office/drawing/2017/model3d" xmlns:o="urn:schemas-microsoft-com:office:office" xmlns:oel="http://schemas.microsoft.com/office/2019/extlst" xmlns:r="http://schemas.openxmlformats.org/officeDocument/2006/relationships" xmlns:m="http://schemas.openxmlformats.org/officeDocument/2006/math" xmlns:v="urn:schemas-microsoft-com:vml" xmlns:wp14="http://schemas.microsoft.com/office/word/2010/wordprocessingDrawing" xmlns:wp="http://schemas.openxmlformats.org/drawingml/2006/wordprocessingDrawing" xmlns:w10="urn:schemas-microsoft-com:office:word" xmlns:w="http://schemas.openxmlformats.org/wordprocessingml/2006/main" xmlns:w14="http://schemas.microsoft.com/office/word/2010/wordml" xmlns:w15="http://schemas.microsoft.com/office/word/2012/wordml" xmlns:w16cex="http://schemas.microsoft.com/office/word/2018/wordml/cex" xmlns:w16cid="http://schemas.microsoft.com/office/word/2016/wordml/cid" xmlns:w16="http://schemas.microsoft.com/office/word/2018/wordml" xmlns:w16du="http://schemas.microsoft.com/office/word/2023/wordml/word16du" xmlns:w16sdtdh="http://schemas.microsoft.com/office/word/2020/wordml/sdtdatahash" xmlns:w16sdtfl="http://schemas.microsoft.com/office/word/2024/wordml/sdtformatlock" xmlns:w16se="http://schemas.microsoft.com/office/word/2015/wordml/symex" xmlns:wpg="http://schemas.microsoft.com/office/word/2010/wordprocessingGroup" xmlns:wpi="http://schemas.microsoft.com/office/word/2010/wordprocessingInk" xmlns:wne="http://schemas.microsoft.com/office/word/2006/wordml" xmlns:wps="http://schemas.microsoft.com/office/word/2010/wordprocessingShape" mc:Ignorable="w14 w15 w16se w16cid w16 w16cex w16sdtdh w16sdtfl w16du wp14">
   <w:abstractNum w:abstractNumId="0" w15:restartNumberingAfterBreak="0">
     <w:nsid w:val="FFFFFF88"/>
     <w:multiLevelType w:val="singleLevel"/>
@@ -8417,7 +8330,7 @@
 </file>
 
 <file path=word/styles.xml><?xml version="1.0" encoding="utf-8"?>
-<w:styles xmlns:mc="http://schemas.openxmlformats.org/markup-compatibility/2006" xmlns:r="http://schemas.openxmlformats.org/officeDocument/2006/relationships" xmlns:w="http://schemas.openxmlformats.org/wordprocessingml/2006/main" xmlns:w14="http://schemas.microsoft.com/office/word/2010/wordml" xmlns:w15="http://schemas.microsoft.com/office/word/2012/wordml" xmlns:w16cex="http://schemas.microsoft.com/office/word/2018/wordml/cex" xmlns:w16cid="http://schemas.microsoft.com/office/word/2016/wordml/cid" xmlns:w16="http://schemas.microsoft.com/office/word/2018/wordml" xmlns:w16sdtdh="http://schemas.microsoft.com/office/word/2020/wordml/sdtdatahash" xmlns:w16se="http://schemas.microsoft.com/office/word/2015/wordml/symex" mc:Ignorable="w14 w15 w16se w16cid w16 w16cex w16sdtdh">
+<w:styles xmlns:mc="http://schemas.openxmlformats.org/markup-compatibility/2006" xmlns:r="http://schemas.openxmlformats.org/officeDocument/2006/relationships" xmlns:w="http://schemas.openxmlformats.org/wordprocessingml/2006/main" xmlns:w14="http://schemas.microsoft.com/office/word/2010/wordml" xmlns:w15="http://schemas.microsoft.com/office/word/2012/wordml" xmlns:w16cex="http://schemas.microsoft.com/office/word/2018/wordml/cex" xmlns:w16cid="http://schemas.microsoft.com/office/word/2016/wordml/cid" xmlns:w16="http://schemas.microsoft.com/office/word/2018/wordml" xmlns:w16du="http://schemas.microsoft.com/office/word/2023/wordml/word16du" xmlns:w16sdtdh="http://schemas.microsoft.com/office/word/2020/wordml/sdtdatahash" xmlns:w16sdtfl="http://schemas.microsoft.com/office/word/2024/wordml/sdtformatlock" xmlns:w16se="http://schemas.microsoft.com/office/word/2015/wordml/symex" mc:Ignorable="w14 w15 w16se w16cid w16 w16cex w16sdtdh w16sdtfl w16du">
   <w:docDefaults>
     <w:rPrDefault>
       <w:rPr>
@@ -9273,7 +9186,7 @@
 </file>
 
 <file path=word/glossary/document.xml><?xml version="1.0" encoding="utf-8"?>
-<w:glossaryDocument xmlns:wpc="http://schemas.microsoft.com/office/word/2010/wordprocessingCanvas" xmlns:cx="http://schemas.microsoft.com/office/drawing/2014/chartex" xmlns:cx1="http://schemas.microsoft.com/office/drawing/2015/9/8/chartex" xmlns:cx2="http://schemas.microsoft.com/office/drawing/2015/10/21/chartex" xmlns:cx3="http://schemas.microsoft.com/office/drawing/2016/5/9/chartex" xmlns:cx4="http://schemas.microsoft.com/office/drawing/2016/5/10/chartex" xmlns:cx5="http://schemas.microsoft.com/office/drawing/2016/5/11/chartex" xmlns:cx6="http://schemas.microsoft.com/office/drawing/2016/5/12/chartex" xmlns:cx7="http://schemas.microsoft.com/office/drawing/2016/5/13/chartex" xmlns:cx8="http://schemas.microsoft.com/office/drawing/2016/5/14/chartex" xmlns:mc="http://schemas.openxmlformats.org/markup-compatibility/2006" xmlns:aink="http://schemas.microsoft.com/office/drawing/2016/ink" xmlns:am3d="http://schemas.microsoft.com/office/drawing/2017/model3d" xmlns:o="urn:schemas-microsoft-com:office:office" xmlns:oel="http://schemas.microsoft.com/office/2019/extlst" xmlns:r="http://schemas.openxmlformats.org/officeDocument/2006/relationships" xmlns:m="http://schemas.openxmlformats.org/officeDocument/2006/math" xmlns:v="urn:schemas-microsoft-com:vml" xmlns:wp14="http://schemas.microsoft.com/office/word/2010/wordprocessingDrawing" xmlns:wp="http://schemas.openxmlformats.org/drawingml/2006/wordprocessingDrawing" xmlns:w10="urn:schemas-microsoft-com:office:word" xmlns:w="http://schemas.openxmlformats.org/wordprocessingml/2006/main" xmlns:w14="http://schemas.microsoft.com/office/word/2010/wordml" xmlns:w15="http://schemas.microsoft.com/office/word/2012/wordml" xmlns:w16cex="http://schemas.microsoft.com/office/word/2018/wordml/cex" xmlns:w16cid="http://schemas.microsoft.com/office/word/2016/wordml/cid" xmlns:w16="http://schemas.microsoft.com/office/word/2018/wordml" xmlns:w16sdtdh="http://schemas.microsoft.com/office/word/2020/wordml/sdtdatahash" xmlns:w16se="http://schemas.microsoft.com/office/word/2015/wordml/symex" xmlns:wpg="http://schemas.microsoft.com/office/word/2010/wordprocessingGroup" xmlns:wpi="http://schemas.microsoft.com/office/word/2010/wordprocessingInk" xmlns:wne="http://schemas.microsoft.com/office/word/2006/wordml" xmlns:wps="http://schemas.microsoft.com/office/word/2010/wordprocessingShape" mc:Ignorable="w14 w15 w16se w16cid w16 w16cex w16sdtdh wp14">
+<w:glossaryDocument xmlns:wpc="http://schemas.microsoft.com/office/word/2010/wordprocessingCanvas" xmlns:cx="http://schemas.microsoft.com/office/drawing/2014/chartex" xmlns:cx1="http://schemas.microsoft.com/office/drawing/2015/9/8/chartex" xmlns:cx2="http://schemas.microsoft.com/office/drawing/2015/10/21/chartex" xmlns:cx3="http://schemas.microsoft.com/office/drawing/2016/5/9/chartex" xmlns:cx4="http://schemas.microsoft.com/office/drawing/2016/5/10/chartex" xmlns:cx5="http://schemas.microsoft.com/office/drawing/2016/5/11/chartex" xmlns:cx6="http://schemas.microsoft.com/office/drawing/2016/5/12/chartex" xmlns:cx7="http://schemas.microsoft.com/office/drawing/2016/5/13/chartex" xmlns:cx8="http://schemas.microsoft.com/office/drawing/2016/5/14/chartex" xmlns:mc="http://schemas.openxmlformats.org/markup-compatibility/2006" xmlns:aink="http://schemas.microsoft.com/office/drawing/2016/ink" xmlns:am3d="http://schemas.microsoft.com/office/drawing/2017/model3d" xmlns:o="urn:schemas-microsoft-com:office:office" xmlns:oel="http://schemas.microsoft.com/office/2019/extlst" xmlns:r="http://schemas.openxmlformats.org/officeDocument/2006/relationships" xmlns:m="http://schemas.openxmlformats.org/officeDocument/2006/math" xmlns:v="urn:schemas-microsoft-com:vml" xmlns:wp14="http://schemas.microsoft.com/office/word/2010/wordprocessingDrawing" xmlns:wp="http://schemas.openxmlformats.org/drawingml/2006/wordprocessingDrawing" xmlns:w10="urn:schemas-microsoft-com:office:word" xmlns:w="http://schemas.openxmlformats.org/wordprocessingml/2006/main" xmlns:w14="http://schemas.microsoft.com/office/word/2010/wordml" xmlns:w15="http://schemas.microsoft.com/office/word/2012/wordml" xmlns:w16cex="http://schemas.microsoft.com/office/word/2018/wordml/cex" xmlns:w16cid="http://schemas.microsoft.com/office/word/2016/wordml/cid" xmlns:w16="http://schemas.microsoft.com/office/word/2018/wordml" xmlns:w16du="http://schemas.microsoft.com/office/word/2023/wordml/word16du" xmlns:w16sdtdh="http://schemas.microsoft.com/office/word/2020/wordml/sdtdatahash" xmlns:w16sdtfl="http://schemas.microsoft.com/office/word/2024/wordml/sdtformatlock" xmlns:w16se="http://schemas.microsoft.com/office/word/2015/wordml/symex" xmlns:wpg="http://schemas.microsoft.com/office/word/2010/wordprocessingGroup" xmlns:wpi="http://schemas.microsoft.com/office/word/2010/wordprocessingInk" xmlns:wne="http://schemas.microsoft.com/office/word/2006/wordml" xmlns:wps="http://schemas.microsoft.com/office/word/2010/wordprocessingShape" mc:Ignorable="w14 w15 w16se w16cid w16 w16cex w16sdtdh w16sdtfl w16du wp14">
   <w:docParts>
     <w:docPart>
       <w:docPartPr>
@@ -11252,7 +11165,7 @@
 </file>
 
 <file path=word/glossary/fontTable.xml><?xml version="1.0" encoding="utf-8"?>
-<w:fonts xmlns:mc="http://schemas.openxmlformats.org/markup-compatibility/2006" xmlns:r="http://schemas.openxmlformats.org/officeDocument/2006/relationships" xmlns:w="http://schemas.openxmlformats.org/wordprocessingml/2006/main" xmlns:w14="http://schemas.microsoft.com/office/word/2010/wordml" xmlns:w15="http://schemas.microsoft.com/office/word/2012/wordml" xmlns:w16cex="http://schemas.microsoft.com/office/word/2018/wordml/cex" xmlns:w16cid="http://schemas.microsoft.com/office/word/2016/wordml/cid" xmlns:w16="http://schemas.microsoft.com/office/word/2018/wordml" xmlns:w16sdtdh="http://schemas.microsoft.com/office/word/2020/wordml/sdtdatahash" xmlns:w16se="http://schemas.microsoft.com/office/word/2015/wordml/symex" mc:Ignorable="w14 w15 w16se w16cid w16 w16cex w16sdtdh">
+<w:fonts xmlns:mc="http://schemas.openxmlformats.org/markup-compatibility/2006" xmlns:r="http://schemas.openxmlformats.org/officeDocument/2006/relationships" xmlns:w="http://schemas.openxmlformats.org/wordprocessingml/2006/main" xmlns:w14="http://schemas.microsoft.com/office/word/2010/wordml" xmlns:w15="http://schemas.microsoft.com/office/word/2012/wordml" xmlns:w16cex="http://schemas.microsoft.com/office/word/2018/wordml/cex" xmlns:w16cid="http://schemas.microsoft.com/office/word/2016/wordml/cid" xmlns:w16="http://schemas.microsoft.com/office/word/2018/wordml" xmlns:w16du="http://schemas.microsoft.com/office/word/2023/wordml/word16du" xmlns:w16sdtdh="http://schemas.microsoft.com/office/word/2020/wordml/sdtdatahash" xmlns:w16sdtfl="http://schemas.microsoft.com/office/word/2024/wordml/sdtformatlock" xmlns:w16se="http://schemas.microsoft.com/office/word/2015/wordml/symex" mc:Ignorable="w14 w15 w16se w16cid w16 w16cex w16sdtdh w16sdtfl w16du">
   <w:font w:name="Symbol">
     <w:panose1 w:val="05050102010706020507"/>
     <w:charset w:val="02"/>
@@ -11286,7 +11199,7 @@
     <w:charset w:val="00"/>
     <w:family w:val="swiss"/>
     <w:pitch w:val="variable"/>
-    <w:sig w:usb0="E4002EFF" w:usb1="C000247B" w:usb2="00000009" w:usb3="00000000" w:csb0="000001FF" w:csb1="00000000"/>
+    <w:sig w:usb0="E4002EFF" w:usb1="C200247B" w:usb2="00000009" w:usb3="00000000" w:csb0="000001FF" w:csb1="00000000"/>
   </w:font>
   <w:font w:name="Arial">
     <w:panose1 w:val="020B0604020202020204"/>
@@ -11300,7 +11213,7 @@
     <w:charset w:val="00"/>
     <w:family w:val="swiss"/>
     <w:pitch w:val="variable"/>
-    <w:sig w:usb0="E4002EFF" w:usb1="C000247B" w:usb2="00000009" w:usb3="00000000" w:csb0="000001FF" w:csb1="00000000"/>
+    <w:sig w:usb0="E4002EFF" w:usb1="C200247B" w:usb2="00000009" w:usb3="00000000" w:csb0="000001FF" w:csb1="00000000"/>
   </w:font>
   <w:font w:name="Yu Gothic Light">
     <w:altName w:val="游ゴシック Light"/>
@@ -11332,17 +11245,30 @@
     <w:pitch w:val="variable"/>
     <w:sig w:usb0="E00002FF" w:usb1="2AC7FDFF" w:usb2="00000016" w:usb3="00000000" w:csb0="0002009F" w:csb1="00000000"/>
   </w:font>
+  <w:font w:name="Aptos">
+    <w:charset w:val="00"/>
+    <w:family w:val="swiss"/>
+    <w:pitch w:val="variable"/>
+    <w:sig w:usb0="20000287" w:usb1="00000003" w:usb2="00000000" w:usb3="00000000" w:csb0="0000019F" w:csb1="00000000"/>
+  </w:font>
   <w:font w:name="Yu Mincho">
+    <w:altName w:val="游明朝"/>
     <w:charset w:val="80"/>
     <w:family w:val="roman"/>
     <w:pitch w:val="variable"/>
     <w:sig w:usb0="800002E7" w:usb1="2AC7FCFF" w:usb2="00000012" w:usb3="00000000" w:csb0="0002009F" w:csb1="00000000"/>
   </w:font>
+  <w:font w:name="Aptos Display">
+    <w:charset w:val="00"/>
+    <w:family w:val="swiss"/>
+    <w:pitch w:val="variable"/>
+    <w:sig w:usb0="20000287" w:usb1="00000003" w:usb2="00000000" w:usb3="00000000" w:csb0="0000019F" w:csb1="00000000"/>
+  </w:font>
 </w:fonts>
 </file>
 
 <file path=word/glossary/settings.xml><?xml version="1.0" encoding="utf-8"?>
-<w:settings xmlns:mc="http://schemas.openxmlformats.org/markup-compatibility/2006" xmlns:o="urn:schemas-microsoft-com:office:office" xmlns:r="http://schemas.openxmlformats.org/officeDocument/2006/relationships" xmlns:m="http://schemas.openxmlformats.org/officeDocument/2006/math" xmlns:v="urn:schemas-microsoft-com:vml" xmlns:w10="urn:schemas-microsoft-com:office:word" xmlns:w="http://schemas.openxmlformats.org/wordprocessingml/2006/main" xmlns:w14="http://schemas.microsoft.com/office/word/2010/wordml" xmlns:w15="http://schemas.microsoft.com/office/word/2012/wordml" xmlns:w16cex="http://schemas.microsoft.com/office/word/2018/wordml/cex" xmlns:w16cid="http://schemas.microsoft.com/office/word/2016/wordml/cid" xmlns:w16="http://schemas.microsoft.com/office/word/2018/wordml" xmlns:w16sdtdh="http://schemas.microsoft.com/office/word/2020/wordml/sdtdatahash" xmlns:w16se="http://schemas.microsoft.com/office/word/2015/wordml/symex" xmlns:sl="http://schemas.openxmlformats.org/schemaLibrary/2006/main" mc:Ignorable="w14 w15 w16se w16cid w16 w16cex w16sdtdh">
+<w:settings xmlns:mc="http://schemas.openxmlformats.org/markup-compatibility/2006" xmlns:o="urn:schemas-microsoft-com:office:office" xmlns:r="http://schemas.openxmlformats.org/officeDocument/2006/relationships" xmlns:m="http://schemas.openxmlformats.org/officeDocument/2006/math" xmlns:v="urn:schemas-microsoft-com:vml" xmlns:w10="urn:schemas-microsoft-com:office:word" xmlns:w="http://schemas.openxmlformats.org/wordprocessingml/2006/main" xmlns:w14="http://schemas.microsoft.com/office/word/2010/wordml" xmlns:w15="http://schemas.microsoft.com/office/word/2012/wordml" xmlns:w16cex="http://schemas.microsoft.com/office/word/2018/wordml/cex" xmlns:w16cid="http://schemas.microsoft.com/office/word/2016/wordml/cid" xmlns:w16="http://schemas.microsoft.com/office/word/2018/wordml" xmlns:w16du="http://schemas.microsoft.com/office/word/2023/wordml/word16du" xmlns:w16sdtdh="http://schemas.microsoft.com/office/word/2020/wordml/sdtdatahash" xmlns:w16sdtfl="http://schemas.microsoft.com/office/word/2024/wordml/sdtformatlock" xmlns:w16se="http://schemas.microsoft.com/office/word/2015/wordml/symex" xmlns:sl="http://schemas.openxmlformats.org/schemaLibrary/2006/main" mc:Ignorable="w14 w15 w16se w16cid w16 w16cex w16sdtdh w16sdtfl w16du">
   <w:view w:val="normal"/>
   <w:revisionView w:inkAnnotations="0"/>
   <w:defaultTabStop w:val="708"/>
@@ -11366,6 +11292,7 @@
     <w:rsid w:val="000B5C7E"/>
     <w:rsid w:val="001017AC"/>
     <w:rsid w:val="00117B5F"/>
+    <w:rsid w:val="00135ED6"/>
     <w:rsid w:val="00175D09"/>
     <w:rsid w:val="00185460"/>
     <w:rsid w:val="001942D6"/>
@@ -11404,6 +11331,7 @@
     <w:rsid w:val="00765401"/>
     <w:rsid w:val="00765F93"/>
     <w:rsid w:val="00790E22"/>
+    <w:rsid w:val="007B59D6"/>
     <w:rsid w:val="00802250"/>
     <w:rsid w:val="0082287A"/>
     <w:rsid w:val="008B1087"/>
@@ -11436,6 +11364,7 @@
     <w:rsid w:val="00DB4AC9"/>
     <w:rsid w:val="00DD30CC"/>
     <w:rsid w:val="00E25325"/>
+    <w:rsid w:val="00E3473E"/>
     <w:rsid w:val="00E869EA"/>
     <w:rsid w:val="00E87F32"/>
     <w:rsid w:val="00E9745E"/>
@@ -11444,6 +11373,7 @@
     <w:rsid w:val="00F3606D"/>
     <w:rsid w:val="00F70A20"/>
     <w:rsid w:val="00F8539E"/>
+    <w:rsid w:val="00F8614D"/>
     <w:rsid w:val="00F970E5"/>
     <w:rsid w:val="00FE6BFD"/>
     <w:rsid w:val="00FF6548"/>
@@ -11470,7 +11400,7 @@
 </file>
 
 <file path=word/glossary/styles.xml><?xml version="1.0" encoding="utf-8"?>
-<w:styles xmlns:mc="http://schemas.openxmlformats.org/markup-compatibility/2006" xmlns:r="http://schemas.openxmlformats.org/officeDocument/2006/relationships" xmlns:w="http://schemas.openxmlformats.org/wordprocessingml/2006/main" xmlns:w14="http://schemas.microsoft.com/office/word/2010/wordml" xmlns:w15="http://schemas.microsoft.com/office/word/2012/wordml" xmlns:w16cex="http://schemas.microsoft.com/office/word/2018/wordml/cex" xmlns:w16cid="http://schemas.microsoft.com/office/word/2016/wordml/cid" xmlns:w16="http://schemas.microsoft.com/office/word/2018/wordml" xmlns:w16sdtdh="http://schemas.microsoft.com/office/word/2020/wordml/sdtdatahash" xmlns:w16se="http://schemas.microsoft.com/office/word/2015/wordml/symex" mc:Ignorable="w14 w15 w16se w16cid w16 w16cex w16sdtdh">
+<w:styles xmlns:mc="http://schemas.openxmlformats.org/markup-compatibility/2006" xmlns:r="http://schemas.openxmlformats.org/officeDocument/2006/relationships" xmlns:w="http://schemas.openxmlformats.org/wordprocessingml/2006/main" xmlns:w14="http://schemas.microsoft.com/office/word/2010/wordml" xmlns:w15="http://schemas.microsoft.com/office/word/2012/wordml" xmlns:w16cex="http://schemas.microsoft.com/office/word/2018/wordml/cex" xmlns:w16cid="http://schemas.microsoft.com/office/word/2016/wordml/cid" xmlns:w16="http://schemas.microsoft.com/office/word/2018/wordml" xmlns:w16du="http://schemas.microsoft.com/office/word/2023/wordml/word16du" xmlns:w16sdtdh="http://schemas.microsoft.com/office/word/2020/wordml/sdtdatahash" xmlns:w16sdtfl="http://schemas.microsoft.com/office/word/2024/wordml/sdtformatlock" xmlns:w16se="http://schemas.microsoft.com/office/word/2015/wordml/symex" mc:Ignorable="w14 w15 w16se w16cid w16 w16cex w16sdtdh w16sdtfl w16du">
   <w:docDefaults>
     <w:rPrDefault>
       <w:rPr>
@@ -12741,7 +12671,7 @@
 </file>
 
 <file path=word/glossary/webSettings.xml><?xml version="1.0" encoding="utf-8"?>
-<w:webSettings xmlns:mc="http://schemas.openxmlformats.org/markup-compatibility/2006" xmlns:r="http://schemas.openxmlformats.org/officeDocument/2006/relationships" xmlns:w="http://schemas.openxmlformats.org/wordprocessingml/2006/main" xmlns:w14="http://schemas.microsoft.com/office/word/2010/wordml" xmlns:w15="http://schemas.microsoft.com/office/word/2012/wordml" xmlns:w16cex="http://schemas.microsoft.com/office/word/2018/wordml/cex" xmlns:w16cid="http://schemas.microsoft.com/office/word/2016/wordml/cid" xmlns:w16="http://schemas.microsoft.com/office/word/2018/wordml" xmlns:w16sdtdh="http://schemas.microsoft.com/office/word/2020/wordml/sdtdatahash" xmlns:w16se="http://schemas.microsoft.com/office/word/2015/wordml/symex" mc:Ignorable="w14 w15 w16se w16cid w16 w16cex w16sdtdh">
+<w:webSettings xmlns:mc="http://schemas.openxmlformats.org/markup-compatibility/2006" xmlns:r="http://schemas.openxmlformats.org/officeDocument/2006/relationships" xmlns:w="http://schemas.openxmlformats.org/wordprocessingml/2006/main" xmlns:w14="http://schemas.microsoft.com/office/word/2010/wordml" xmlns:w15="http://schemas.microsoft.com/office/word/2012/wordml" xmlns:w16cex="http://schemas.microsoft.com/office/word/2018/wordml/cex" xmlns:w16cid="http://schemas.microsoft.com/office/word/2016/wordml/cid" xmlns:w16="http://schemas.microsoft.com/office/word/2018/wordml" xmlns:w16du="http://schemas.microsoft.com/office/word/2023/wordml/word16du" xmlns:w16sdtdh="http://schemas.microsoft.com/office/word/2020/wordml/sdtdatahash" xmlns:w16sdtfl="http://schemas.microsoft.com/office/word/2024/wordml/sdtformatlock" xmlns:w16se="http://schemas.microsoft.com/office/word/2015/wordml/symex" mc:Ignorable="w14 w15 w16se w16cid w16 w16cex w16sdtdh w16sdtfl w16du">
   <w:optimizeForBrowser/>
   <w:allowPNG/>
 </w:webSettings>

</xml_diff>